<commit_message>
New translations email 7 [template] partner email – details and agenda.docx (Arabic)
</commit_message>
<xml_diff>
--- a/public/email/crowdin/translations/ar/Email 7 [TEMPLATE] Partner email – details and agenda.docx
+++ b/public/email/crowdin/translations/ar/Email 7 [TEMPLATE] Partner email – details and agenda.docx
@@ -18,7 +18,7 @@
             <w:u w:val="single"/>
             <w:rtl/>
           </w:rPr>
-          <w:t>English</w:t>
+          <w:t>الإنجليزية</w:t>
         </w:r>
       </w:hyperlink>
       <w:r>
@@ -26,7 +26,7 @@
           <w:color w:val="ff0000"/>
           <w:rtl/>
         </w:rPr>
-        <w:t xml:space="preserve"> / Portuguese / French / Thai / Vietnamese / Spanish</w:t>
+        <w:t xml:space="preserve"> /البرتغالية/الفرنسية/التايلندية/الفيتنامية/الإسبانية</w:t>
       </w:r>
     </w:p>
     <w:p>
@@ -53,7 +53,7 @@
         <w:rPr>
           <w:rtl/>
         </w:rPr>
-        <w:t>English</w:t>
+        <w:t>الإنجليزية</w:t>
       </w:r>
     </w:p>
     <w:p>
@@ -108,7 +108,7 @@
                 <w:b w:val="1"/>
                 <w:rtl/>
               </w:rPr>
-              <w:t>Brief</w:t>
+              <w:t>المضمون</w:t>
             </w:r>
             <w:r>
               <w:rPr>
@@ -127,7 +127,7 @@
               <w:rPr>
                 <w:rtl/>
               </w:rPr>
-              <w:t xml:space="preserve">An email sent to the confirmed attendees of the event. It will be sent via customer.io</w:t>
+              <w:t xml:space="preserve">An email sent to the confirmed attendees of the event. سيتم إرسالها عبر customer.io</w:t>
             </w:r>
           </w:p>
           <w:p>
@@ -148,7 +148,7 @@
                 <w:b w:val="1"/>
                 <w:rtl/>
               </w:rPr>
-              <w:t xml:space="preserve">Target audience</w:t>
+              <w:t xml:space="preserve">الجمهور المستهدف</w:t>
             </w:r>
             <w:r>
               <w:rPr>
@@ -221,36 +221,36 @@
         <w:rPr>
           <w:rtl/>
         </w:rPr>
-        <w:t xml:space="preserve">Travel checklist: here's what you need</w:t>
-      </w:r>
-    </w:p>
-    <w:p>
-      <w:pPr>
-        <w:bidi/>
-      </w:pPr>
-    </w:p>
-    <w:p>
-      <w:pPr>
-        <w:bidi/>
-      </w:pPr>
-      <w:r>
-        <w:rPr>
-          <w:rtl/>
-        </w:rPr>
-        <w:t xml:space="preserve">Hi </w:t>
+        <w:t xml:space="preserve">قائمة التحقق الخاصة بالسفر: إليك ما تحتاجه</w:t>
+      </w:r>
+    </w:p>
+    <w:p>
+      <w:pPr>
+        <w:bidi/>
+      </w:pPr>
+    </w:p>
+    <w:p>
+      <w:pPr>
+        <w:bidi/>
+      </w:pPr>
+      <w:r>
+        <w:rPr>
+          <w:rtl/>
+        </w:rPr>
+        <w:t xml:space="preserve">مرحبًا </w:t>
       </w:r>
       <w:r>
         <w:rPr>
           <w:highlight w:val="yellow"/>
           <w:rtl/>
         </w:rPr>
-        <w:t xml:space="preserve">[PARTNER NAME]</w:t>
-      </w:r>
-      <w:r>
-        <w:rPr>
-          <w:rtl/>
-        </w:rPr>
-        <w:t>,</w:t>
+        <w:t xml:space="preserve">[اسم الشريك]</w:t>
+      </w:r>
+      <w:r>
+        <w:rPr>
+          <w:rtl/>
+        </w:rPr>
+        <w:t>،</w:t>
       </w:r>
     </w:p>
     <w:p>
@@ -382,7 +382,7 @@
         <w:rPr>
           <w:rtl/>
         </w:rPr>
-        <w:t xml:space="preserve">Here’s a checklist of the necessary items for your trip: </w:t>
+        <w:t xml:space="preserve">فيما يلي قائمة مرجعية بالعناصر الضرورية لرحلتك: </w:t>
       </w:r>
     </w:p>
     <w:p>
@@ -403,7 +403,7 @@
         <w:rPr>
           <w:rtl/>
         </w:rPr>
-        <w:t xml:space="preserve">Passport </w:t>
+        <w:t xml:space="preserve">جواز سفر </w:t>
       </w:r>
     </w:p>
     <w:p>
@@ -513,7 +513,7 @@
           <w:rtl/>
         </w:rPr>
         <w:br w:type="textWrapping"/>
-        <w:t xml:space="preserve">For travellers from yellow fever endemic countries, follow the requirements set by your country. Vaccination should be done no less than 14 days prior to the journey. </w:t>
+        <w:t xml:space="preserve">For travellers from yellow fever endemic countries, follow the requirements set by your country. يجب أن يتم التطعيم قبل 14 يومًا على الأقل من الرحلة. </w:t>
         <w:br w:type="textWrapping"/>
       </w:r>
       <w:r>
@@ -563,7 +563,7 @@
         <w:rPr>
           <w:rtl/>
         </w:rPr>
-        <w:t xml:space="preserve">A digital or printed copy of the travel itinerary</w:t>
+        <w:t xml:space="preserve">نسخة رقمية أو مطبوعة من خط سير السفر</w:t>
       </w:r>
     </w:p>
     <w:p>
@@ -583,7 +583,7 @@
         <w:rPr>
           <w:rtl/>
         </w:rPr>
-        <w:t xml:space="preserve">Smart casual attire for the conference</w:t>
+        <w:t xml:space="preserve">ملابس غير رسمية أنيقة للمؤتمر</w:t>
       </w:r>
     </w:p>
     <w:p>
@@ -603,7 +603,7 @@
         <w:rPr>
           <w:rtl/>
         </w:rPr>
-        <w:t xml:space="preserve">Black tie attire for the Gala dinner</w:t>
+        <w:t xml:space="preserve">ربطة عنق سوداء لحفل العشاء</w:t>
       </w:r>
       <w:commentRangeEnd w:id="2"/>
       <w:r>
@@ -677,7 +677,7 @@
         <w:rPr>
           <w:rtl/>
         </w:rPr>
-        <w:t xml:space="preserve">If you have any questions, please contact us via </w:t>
+        <w:t xml:space="preserve">إذا كانت لديك أي أسئلة، فاتصل بنا:  </w:t>
       </w:r>
       <w:hyperlink r:id="rId7">
         <w:r>
@@ -686,7 +686,7 @@
             <w:u w:val="single"/>
             <w:rtl/>
           </w:rPr>
-          <w:t xml:space="preserve">live chat</w:t>
+          <w:t xml:space="preserve">الدردشة الحية</w:t>
         </w:r>
       </w:hyperlink>
       <w:r>
@@ -721,7 +721,7 @@
         <w:rPr>
           <w:rtl/>
         </w:rPr>
-        <w:t xml:space="preserve">If you have any questions, please contact your country manager, </w:t>
+        <w:t xml:space="preserve">إذا كانت لديك أي أسئلة، فيُرجى الاتصال بمدير بلدك  </w:t>
       </w:r>
       <w:r>
         <w:rPr>
@@ -1089,7 +1089,7 @@
         <w:rPr>
           <w:rtl/>
         </w:rPr>
-        <w:t xml:space="preserve">choose either one</w:t>
+        <w:t xml:space="preserve">اختر أيًا منهما</w:t>
       </w:r>
     </w:p>
   </w:comment>

</xml_diff>